<commit_message>
Add student 1 documents
</commit_message>
<xml_diff>
--- a/reports/student1/03 Requirements - Student #1.docx
+++ b/reports/student1/03 Requirements - Student #1.docx
@@ -2941,7 +2941,19 @@
             <w:rPr>
               <w:rFonts w:asciiTheme="majorHAnsi" w:hAnsiTheme="majorHAnsi" w:cstheme="majorHAnsi"/>
             </w:rPr>
-            <w:t xml:space="preserve">    </w:t>
+            <w:t xml:space="preserve"> </w:t>
+          </w:r>
+          <w:r>
+            <w:rPr>
+              <w:rFonts w:asciiTheme="majorHAnsi" w:hAnsiTheme="majorHAnsi" w:cstheme="majorHAnsi"/>
+            </w:rPr>
+            <w:t xml:space="preserve"> X </w:t>
+          </w:r>
+          <w:r>
+            <w:rPr>
+              <w:rFonts w:asciiTheme="majorHAnsi" w:hAnsiTheme="majorHAnsi" w:cstheme="majorHAnsi"/>
+            </w:rPr>
+            <w:t xml:space="preserve">  </w:t>
           </w:r>
         </w:sdtContent>
       </w:sdt>
@@ -2993,7 +3005,19 @@
             <w:rPr>
               <w:rFonts w:asciiTheme="majorHAnsi" w:hAnsiTheme="majorHAnsi" w:cstheme="majorHAnsi"/>
             </w:rPr>
-            <w:t xml:space="preserve">    </w:t>
+            <w:t xml:space="preserve"> </w:t>
+          </w:r>
+          <w:r>
+            <w:rPr>
+              <w:rFonts w:asciiTheme="majorHAnsi" w:hAnsiTheme="majorHAnsi" w:cstheme="majorHAnsi"/>
+            </w:rPr>
+            <w:t xml:space="preserve"> X </w:t>
+          </w:r>
+          <w:r>
+            <w:rPr>
+              <w:rFonts w:asciiTheme="majorHAnsi" w:hAnsiTheme="majorHAnsi" w:cstheme="majorHAnsi"/>
+            </w:rPr>
+            <w:t xml:space="preserve">  </w:t>
           </w:r>
         </w:sdtContent>
       </w:sdt>
@@ -6298,6 +6322,7 @@
   <w:rsids>
     <w:rsidRoot w:val="002707DD"/>
     <w:rsid w:val="002707DD"/>
+    <w:rsid w:val="003621F0"/>
     <w:rsid w:val="00426370"/>
     <w:rsid w:val="0070462E"/>
   </w:rsids>

</xml_diff>